<commit_message>
Update task two algorithm in the report
</commit_message>
<xml_diff>
--- a/reports/report.docx
+++ b/reports/report.docx
@@ -3075,7 +3075,54 @@
           <w:sz w:val="18"/>
           <w:szCs w:val="18"/>
         </w:rPr>
-        <w:t xml:space="preserve"> We also give an index for each point. Then, we initialize the first point of the sorted set as skyline point</w:t>
+        <w:t xml:space="preserve"> We also give an index for each point.</w:t>
+      </w:r>
+      <w:r>
+        <w:rPr>
+          <w:b w:val="0"/>
+          <w:bCs/>
+          <w:sz w:val="18"/>
+          <w:szCs w:val="18"/>
+        </w:rPr>
+        <w:t xml:space="preserve"> </w:t>
+      </w:r>
+      <w:r>
+        <w:rPr>
+          <w:b w:val="0"/>
+          <w:bCs/>
+          <w:sz w:val="18"/>
+          <w:szCs w:val="18"/>
+        </w:rPr>
+        <w:t>We define a skyline function that computes the skyline set given a set of points. This function contains the following logic:</w:t>
+      </w:r>
+    </w:p>
+    <w:p>
+      <w:pPr>
+        <w:pStyle w:val="Head2"/>
+        <w:rPr>
+          <w:b w:val="0"/>
+          <w:bCs/>
+          <w:sz w:val="18"/>
+          <w:szCs w:val="18"/>
+        </w:rPr>
+      </w:pPr>
+      <w:r>
+        <w:rPr>
+          <w:b w:val="0"/>
+          <w:bCs/>
+          <w:sz w:val="18"/>
+          <w:szCs w:val="18"/>
+        </w:rPr>
+        <w:t>W</w:t>
+      </w:r>
+      <w:r>
+        <w:rPr>
+          <w:b w:val="0"/>
+          <w:bCs/>
+          <w:sz w:val="18"/>
+          <w:szCs w:val="18"/>
+        </w:rPr>
+        <w:t>e initialize the first point of the sorted set as skyline point</w:t>
       </w:r>
       <w:r>
         <w:rPr>
@@ -3350,6 +3397,134 @@
           <w:szCs w:val="18"/>
         </w:rPr>
       </w:pPr>
+      <w:r>
+        <w:rPr>
+          <w:b w:val="0"/>
+          <w:bCs/>
+          <w:sz w:val="18"/>
+          <w:szCs w:val="18"/>
+        </w:rPr>
+        <w:t xml:space="preserve">In order to execute this algorithm in a distributed manner, </w:t>
+      </w:r>
+      <w:r>
+        <w:rPr>
+          <w:b w:val="0"/>
+          <w:bCs/>
+          <w:sz w:val="18"/>
+          <w:szCs w:val="18"/>
+        </w:rPr>
+        <w:t>the dataset is read into an RDD and the skyline function is executed on each of the partitions</w:t>
+      </w:r>
+      <w:r>
+        <w:rPr>
+          <w:b w:val="0"/>
+          <w:bCs/>
+          <w:sz w:val="18"/>
+          <w:szCs w:val="18"/>
+        </w:rPr>
+        <w:t xml:space="preserve">, </w:t>
+      </w:r>
+      <w:r>
+        <w:rPr>
+          <w:b w:val="0"/>
+          <w:bCs/>
+          <w:sz w:val="18"/>
+          <w:szCs w:val="18"/>
+        </w:rPr>
+        <w:t xml:space="preserve">to gather the local skyline points of each </w:t>
+      </w:r>
+      <w:r>
+        <w:rPr>
+          <w:b w:val="0"/>
+          <w:bCs/>
+          <w:sz w:val="18"/>
+          <w:szCs w:val="18"/>
+        </w:rPr>
+        <w:t>one</w:t>
+      </w:r>
+      <w:r>
+        <w:rPr>
+          <w:b w:val="0"/>
+          <w:bCs/>
+          <w:sz w:val="18"/>
+          <w:szCs w:val="18"/>
+        </w:rPr>
+        <w:t xml:space="preserve"> of them</w:t>
+      </w:r>
+      <w:r>
+        <w:rPr>
+          <w:b w:val="0"/>
+          <w:bCs/>
+          <w:sz w:val="18"/>
+          <w:szCs w:val="18"/>
+        </w:rPr>
+        <w:t>. We then collect all the skyline points of each partition on the driver and pass them through the skyline algorithm one more time</w:t>
+      </w:r>
+      <w:r>
+        <w:rPr>
+          <w:b w:val="0"/>
+          <w:bCs/>
+          <w:sz w:val="18"/>
+          <w:szCs w:val="18"/>
+        </w:rPr>
+        <w:t xml:space="preserve">. This </w:t>
+      </w:r>
+      <w:proofErr w:type="gramStart"/>
+      <w:r>
+        <w:rPr>
+          <w:b w:val="0"/>
+          <w:bCs/>
+          <w:sz w:val="18"/>
+          <w:szCs w:val="18"/>
+        </w:rPr>
+        <w:t>give</w:t>
+      </w:r>
+      <w:proofErr w:type="gramEnd"/>
+      <w:r>
+        <w:rPr>
+          <w:b w:val="0"/>
+          <w:bCs/>
+          <w:sz w:val="18"/>
+          <w:szCs w:val="18"/>
+        </w:rPr>
+        <w:t xml:space="preserve"> </w:t>
+      </w:r>
+      <w:r>
+        <w:rPr>
+          <w:b w:val="0"/>
+          <w:bCs/>
+          <w:sz w:val="18"/>
+          <w:szCs w:val="18"/>
+        </w:rPr>
+        <w:t>us</w:t>
+      </w:r>
+      <w:r>
+        <w:rPr>
+          <w:b w:val="0"/>
+          <w:bCs/>
+          <w:sz w:val="18"/>
+          <w:szCs w:val="18"/>
+        </w:rPr>
+        <w:t xml:space="preserve"> the final skyline</w:t>
+      </w:r>
+      <w:r>
+        <w:rPr>
+          <w:b w:val="0"/>
+          <w:bCs/>
+          <w:sz w:val="18"/>
+          <w:szCs w:val="18"/>
+        </w:rPr>
+        <w:t xml:space="preserve"> set</w:t>
+      </w:r>
+      <w:r>
+        <w:rPr>
+          <w:b w:val="0"/>
+          <w:bCs/>
+          <w:sz w:val="18"/>
+          <w:szCs w:val="18"/>
+        </w:rPr>
+        <w:t xml:space="preserve"> of the whole dataset.</w:t>
+      </w:r>
     </w:p>
     <w:p>
       <w:pPr>
@@ -3522,358 +3697,7 @@
           <w:sz w:val="18"/>
           <w:szCs w:val="18"/>
         </w:rPr>
-        <w:t xml:space="preserve">we </w:t>
-      </w:r>
-      <w:r>
-        <w:rPr>
-          <w:b w:val="0"/>
-          <w:bCs/>
-          <w:sz w:val="18"/>
-          <w:szCs w:val="18"/>
-        </w:rPr>
-        <w:t>assumed</w:t>
-      </w:r>
-      <w:r>
-        <w:rPr>
-          <w:b w:val="0"/>
-          <w:bCs/>
-          <w:sz w:val="18"/>
-          <w:szCs w:val="18"/>
-        </w:rPr>
-        <w:t xml:space="preserve"> that t</w:t>
-      </w:r>
-      <w:r>
-        <w:rPr>
-          <w:b w:val="0"/>
-          <w:bCs/>
-          <w:sz w:val="18"/>
-          <w:szCs w:val="18"/>
-        </w:rPr>
-        <w:t>he top points in dominations will be for sure points in the skyline or close to the skyline</w:t>
-      </w:r>
-      <w:r>
-        <w:rPr>
-          <w:b w:val="0"/>
-          <w:bCs/>
-          <w:sz w:val="18"/>
-          <w:szCs w:val="18"/>
-        </w:rPr>
-        <w:t>, s</w:t>
-      </w:r>
-      <w:r>
-        <w:rPr>
-          <w:b w:val="0"/>
-          <w:bCs/>
-          <w:sz w:val="18"/>
-          <w:szCs w:val="18"/>
-        </w:rPr>
-        <w:t xml:space="preserve">o we </w:t>
-      </w:r>
-      <w:r>
-        <w:rPr>
-          <w:b w:val="0"/>
-          <w:bCs/>
-          <w:sz w:val="18"/>
-          <w:szCs w:val="18"/>
-        </w:rPr>
-        <w:t>created</w:t>
-      </w:r>
-      <w:r>
-        <w:rPr>
-          <w:b w:val="0"/>
-          <w:bCs/>
-          <w:sz w:val="18"/>
-          <w:szCs w:val="18"/>
-        </w:rPr>
-        <w:t xml:space="preserve"> a lookup window to check the dominations only for the first points with the smallest sums</w:t>
-      </w:r>
-      <w:r>
-        <w:rPr>
-          <w:b w:val="0"/>
-          <w:bCs/>
-          <w:sz w:val="18"/>
-          <w:szCs w:val="18"/>
-        </w:rPr>
-        <w:t xml:space="preserve">, </w:t>
-      </w:r>
-      <w:r>
-        <w:rPr>
-          <w:b w:val="0"/>
-          <w:bCs/>
-          <w:sz w:val="18"/>
-          <w:szCs w:val="18"/>
-        </w:rPr>
-        <w:t>up to the number of skyline points plus the number of top</w:t>
-      </w:r>
-      <w:r>
-        <w:rPr>
-          <w:b w:val="0"/>
-          <w:bCs/>
-          <w:sz w:val="18"/>
-          <w:szCs w:val="18"/>
-        </w:rPr>
-        <w:t>-</w:t>
-      </w:r>
-      <w:r>
-        <w:rPr>
-          <w:b w:val="0"/>
-          <w:bCs/>
-          <w:sz w:val="18"/>
-          <w:szCs w:val="18"/>
-        </w:rPr>
-        <w:t>k points we are looking for</w:t>
-      </w:r>
-      <w:r>
-        <w:rPr>
-          <w:b w:val="0"/>
-          <w:bCs/>
-          <w:sz w:val="18"/>
-          <w:szCs w:val="18"/>
-        </w:rPr>
-        <w:t xml:space="preserve">, multiplied by </w:t>
-      </w:r>
-      <w:r>
-        <w:rPr>
-          <w:b w:val="0"/>
-          <w:bCs/>
-          <w:sz w:val="18"/>
-          <w:szCs w:val="18"/>
-        </w:rPr>
-        <w:t>a constant C</w:t>
-      </w:r>
-      <w:r>
-        <w:rPr>
-          <w:b w:val="0"/>
-          <w:bCs/>
-          <w:sz w:val="18"/>
-          <w:szCs w:val="18"/>
-        </w:rPr>
-        <w:t xml:space="preserve">. </w:t>
-      </w:r>
-    </w:p>
-    <w:p>
-      <w:pPr>
-        <w:pStyle w:val="Head2"/>
-        <w:jc w:val="center"/>
-        <w:rPr>
-          <w:b w:val="0"/>
-          <w:bCs/>
-          <w:sz w:val="18"/>
-          <w:szCs w:val="18"/>
-        </w:rPr>
-      </w:pPr>
-      <m:oMathPara>
-        <m:oMath>
-          <m:r>
-            <m:rPr>
-              <m:sty m:val="bi"/>
-            </m:rPr>
-            <w:rPr>
-              <w:rFonts w:ascii="Cambria Math" w:hAnsi="Cambria Math"/>
-              <w:sz w:val="18"/>
-              <w:szCs w:val="18"/>
-            </w:rPr>
-            <m:t>lookupWindow= skylin</m:t>
-          </m:r>
-          <m:sSub>
-            <m:sSubPr>
-              <m:ctrlPr>
-                <w:rPr>
-                  <w:rFonts w:ascii="Cambria Math" w:hAnsi="Cambria Math"/>
-                  <w:b w:val="0"/>
-                  <w:bCs/>
-                  <w:i/>
-                  <w:sz w:val="18"/>
-                  <w:szCs w:val="18"/>
-                </w:rPr>
-              </m:ctrlPr>
-            </m:sSubPr>
-            <m:e>
-              <m:r>
-                <m:rPr>
-                  <m:sty m:val="bi"/>
-                </m:rPr>
-                <w:rPr>
-                  <w:rFonts w:ascii="Cambria Math" w:hAnsi="Cambria Math"/>
-                  <w:sz w:val="18"/>
-                  <w:szCs w:val="18"/>
-                </w:rPr>
-                <m:t>e</m:t>
-              </m:r>
-            </m:e>
-            <m:sub>
-              <m:r>
-                <m:rPr>
-                  <m:sty m:val="bi"/>
-                </m:rPr>
-                <w:rPr>
-                  <w:rFonts w:ascii="Cambria Math" w:hAnsi="Cambria Math"/>
-                  <w:sz w:val="18"/>
-                  <w:szCs w:val="18"/>
-                </w:rPr>
-                <m:t>points</m:t>
-              </m:r>
-            </m:sub>
-          </m:sSub>
-          <m:r>
-            <m:rPr>
-              <m:sty m:val="bi"/>
-            </m:rPr>
-            <w:rPr>
-              <w:rFonts w:ascii="Cambria Math" w:hAnsi="Cambria Math"/>
-              <w:sz w:val="18"/>
-              <w:szCs w:val="18"/>
-            </w:rPr>
-            <m:t>+</m:t>
-          </m:r>
-          <m:r>
-            <m:rPr>
-              <m:sty m:val="bi"/>
-            </m:rPr>
-            <w:rPr>
-              <w:rFonts w:ascii="Cambria Math" w:hAnsi="Cambria Math"/>
-              <w:sz w:val="18"/>
-              <w:szCs w:val="18"/>
-            </w:rPr>
-            <m:t>C</m:t>
-          </m:r>
-          <m:r>
-            <m:rPr>
-              <m:sty m:val="bi"/>
-            </m:rPr>
-            <w:rPr>
-              <w:rFonts w:ascii="Cambria Math" w:hAnsi="Cambria Math"/>
-              <w:sz w:val="18"/>
-              <w:szCs w:val="18"/>
-            </w:rPr>
-            <m:t>*</m:t>
-          </m:r>
-          <m:sSub>
-            <m:sSubPr>
-              <m:ctrlPr>
-                <w:rPr>
-                  <w:rFonts w:ascii="Cambria Math" w:hAnsi="Cambria Math"/>
-                  <w:b w:val="0"/>
-                  <w:bCs/>
-                  <w:i/>
-                  <w:sz w:val="18"/>
-                  <w:szCs w:val="18"/>
-                </w:rPr>
-              </m:ctrlPr>
-            </m:sSubPr>
-            <m:e>
-              <m:r>
-                <m:rPr>
-                  <m:sty m:val="bi"/>
-                </m:rPr>
-                <w:rPr>
-                  <w:rFonts w:ascii="Cambria Math" w:hAnsi="Cambria Math"/>
-                  <w:sz w:val="18"/>
-                  <w:szCs w:val="18"/>
-                </w:rPr>
-                <m:t>topk</m:t>
-              </m:r>
-            </m:e>
-            <m:sub>
-              <m:r>
-                <m:rPr>
-                  <m:sty m:val="bi"/>
-                </m:rPr>
-                <w:rPr>
-                  <w:rFonts w:ascii="Cambria Math" w:hAnsi="Cambria Math"/>
-                  <w:sz w:val="18"/>
-                  <w:szCs w:val="18"/>
-                </w:rPr>
-                <m:t>points</m:t>
-              </m:r>
-            </m:sub>
-          </m:sSub>
-        </m:oMath>
-      </m:oMathPara>
-    </w:p>
-    <w:p>
-      <w:pPr>
-        <w:pStyle w:val="Head2"/>
-        <w:rPr>
-          <w:b w:val="0"/>
-          <w:bCs/>
-          <w:sz w:val="18"/>
-          <w:szCs w:val="18"/>
-        </w:rPr>
-      </w:pPr>
-      <w:r>
-        <w:rPr>
-          <w:b w:val="0"/>
-          <w:bCs/>
-          <w:sz w:val="18"/>
-          <w:szCs w:val="18"/>
-        </w:rPr>
-        <w:t xml:space="preserve">The constant C is introduced to control the size of the lookup window. The bigger the value the most accurate the result will be. As we show </w:t>
-      </w:r>
-      <w:r>
-        <w:rPr>
-          <w:b w:val="0"/>
-          <w:bCs/>
-          <w:sz w:val="18"/>
-          <w:szCs w:val="18"/>
-        </w:rPr>
-        <w:t>experimentally</w:t>
-      </w:r>
-      <w:r>
-        <w:rPr>
-          <w:b w:val="0"/>
-          <w:bCs/>
-          <w:sz w:val="18"/>
-          <w:szCs w:val="18"/>
-        </w:rPr>
-        <w:t>, a C value equal to 2 gives us most of the times the exact correct solution while keeping the execution time relatively small.</w:t>
-      </w:r>
-    </w:p>
-    <w:p>
-      <w:pPr>
-        <w:pStyle w:val="Head2"/>
-        <w:rPr>
-          <w:b w:val="0"/>
-          <w:bCs/>
-          <w:sz w:val="18"/>
-          <w:szCs w:val="18"/>
-        </w:rPr>
-      </w:pPr>
-      <w:r>
-        <w:rPr>
-          <w:b w:val="0"/>
-          <w:bCs/>
-          <w:sz w:val="18"/>
-          <w:szCs w:val="18"/>
-        </w:rPr>
-        <w:t>T</w:t>
-      </w:r>
-      <w:r>
-        <w:rPr>
-          <w:b w:val="0"/>
-          <w:bCs/>
-          <w:sz w:val="18"/>
-          <w:szCs w:val="18"/>
-        </w:rPr>
-        <w:t>he steps</w:t>
-      </w:r>
-      <w:r>
-        <w:rPr>
-          <w:b w:val="0"/>
-          <w:bCs/>
-          <w:sz w:val="18"/>
-          <w:szCs w:val="18"/>
-        </w:rPr>
-        <w:t xml:space="preserve"> followed for the second task</w:t>
-      </w:r>
-      <w:r>
-        <w:rPr>
-          <w:b w:val="0"/>
-          <w:bCs/>
-          <w:sz w:val="18"/>
-          <w:szCs w:val="18"/>
-        </w:rPr>
-        <w:t xml:space="preserve"> are:</w:t>
+        <w:t>we apply the following algorithm:</w:t>
       </w:r>
     </w:p>
     <w:p>
@@ -3881,7 +3705,7 @@
         <w:pStyle w:val="Head2"/>
         <w:numPr>
           <w:ilvl w:val="0"/>
-          <w:numId w:val="35"/>
+          <w:numId w:val="37"/>
         </w:numPr>
         <w:rPr>
           <w:b w:val="0"/>
@@ -3897,18 +3721,8 @@
           <w:sz w:val="18"/>
           <w:szCs w:val="18"/>
         </w:rPr>
-        <w:t>After we sort the points by the sum of their coordinates, w</w:t>
-      </w:r>
-      <w:r>
-        <w:rPr>
-          <w:b w:val="0"/>
-          <w:bCs/>
-          <w:sz w:val="18"/>
-          <w:szCs w:val="18"/>
-        </w:rPr>
-        <w:t xml:space="preserve">e keep only the points until the index = </w:t>
-      </w:r>
-      <w:proofErr w:type="spellStart"/>
+        <w:t xml:space="preserve">Load the dataset </w:t>
+      </w:r>
       <w:r>
         <w:rPr>
           <w:b w:val="0"/>
@@ -3918,59 +3732,7 @@
           <w:sz w:val="18"/>
           <w:szCs w:val="18"/>
         </w:rPr>
-        <w:t>look</w:t>
-      </w:r>
-      <w:r>
-        <w:rPr>
-          <w:b w:val="0"/>
-          <w:bCs/>
-          <w:i/>
-          <w:iCs/>
-          <w:sz w:val="18"/>
-          <w:szCs w:val="18"/>
-        </w:rPr>
-        <w:t>upWindow</w:t>
-      </w:r>
-      <w:proofErr w:type="spellEnd"/>
-      <w:r>
-        <w:rPr>
-          <w:b w:val="0"/>
-          <w:bCs/>
-          <w:i/>
-          <w:iCs/>
-          <w:sz w:val="18"/>
-          <w:szCs w:val="18"/>
-        </w:rPr>
-        <w:t xml:space="preserve">, </w:t>
-      </w:r>
-      <w:r>
-        <w:rPr>
-          <w:b w:val="0"/>
-          <w:bCs/>
-          <w:sz w:val="18"/>
-          <w:szCs w:val="18"/>
-        </w:rPr>
-        <w:t xml:space="preserve">which means that we keep the first </w:t>
-      </w:r>
-      <w:r>
-        <w:rPr>
-          <w:b w:val="0"/>
-          <w:bCs/>
-          <w:i/>
-          <w:iCs/>
-          <w:sz w:val="18"/>
-          <w:szCs w:val="18"/>
-        </w:rPr>
-        <w:t xml:space="preserve">index </w:t>
-      </w:r>
-      <w:r>
-        <w:rPr>
-          <w:b w:val="0"/>
-          <w:bCs/>
-          <w:sz w:val="18"/>
-          <w:szCs w:val="18"/>
-        </w:rPr>
-        <w:t>points with the smallest sum.</w:t>
+        <w:t>points</w:t>
       </w:r>
     </w:p>
     <w:p>
@@ -3978,7 +3740,7 @@
         <w:pStyle w:val="Head2"/>
         <w:numPr>
           <w:ilvl w:val="0"/>
-          <w:numId w:val="35"/>
+          <w:numId w:val="37"/>
         </w:numPr>
         <w:rPr>
           <w:b w:val="0"/>
@@ -3994,7 +3756,25 @@
           <w:sz w:val="18"/>
           <w:szCs w:val="18"/>
         </w:rPr>
-        <w:t xml:space="preserve">We calculate the number of dominations of those </w:t>
+        <w:t>C</w:t>
+      </w:r>
+      <w:r>
+        <w:rPr>
+          <w:b w:val="0"/>
+          <w:bCs/>
+          <w:sz w:val="18"/>
+          <w:szCs w:val="18"/>
+        </w:rPr>
+        <w:t>ompute the skyline set with the algorithm described on Task 1</w:t>
+      </w:r>
+      <w:r>
+        <w:rPr>
+          <w:b w:val="0"/>
+          <w:bCs/>
+          <w:sz w:val="18"/>
+          <w:szCs w:val="18"/>
+        </w:rPr>
+        <w:t xml:space="preserve"> given the dataset </w:t>
       </w:r>
       <w:r>
         <w:rPr>
@@ -4005,16 +3785,7 @@
           <w:sz w:val="18"/>
           <w:szCs w:val="18"/>
         </w:rPr>
-        <w:t xml:space="preserve">index </w:t>
-      </w:r>
-      <w:r>
-        <w:rPr>
-          <w:b w:val="0"/>
-          <w:bCs/>
-          <w:sz w:val="18"/>
-          <w:szCs w:val="18"/>
-        </w:rPr>
-        <w:t>points we kept.</w:t>
+        <w:t>points</w:t>
       </w:r>
     </w:p>
     <w:p>
@@ -4022,7 +3793,7 @@
         <w:pStyle w:val="Head2"/>
         <w:numPr>
           <w:ilvl w:val="0"/>
-          <w:numId w:val="35"/>
+          <w:numId w:val="37"/>
         </w:numPr>
         <w:rPr>
           <w:b w:val="0"/>
@@ -4038,7 +3809,7 @@
           <w:sz w:val="18"/>
           <w:szCs w:val="18"/>
         </w:rPr>
-        <w:t>We sort those points based on the number of dominations (descending order).</w:t>
+        <w:t>For each one of the skyline points, calculate the number of points they dominate</w:t>
       </w:r>
     </w:p>
     <w:p>
@@ -4046,7 +3817,7 @@
         <w:pStyle w:val="Head2"/>
         <w:numPr>
           <w:ilvl w:val="0"/>
-          <w:numId w:val="35"/>
+          <w:numId w:val="37"/>
         </w:numPr>
         <w:rPr>
           <w:b w:val="0"/>
@@ -4062,7 +3833,16 @@
           <w:sz w:val="18"/>
           <w:szCs w:val="18"/>
         </w:rPr>
-        <w:t>We keep the first</w:t>
+        <w:t>C</w:t>
+      </w:r>
+      <w:r>
+        <w:rPr>
+          <w:b w:val="0"/>
+          <w:bCs/>
+          <w:sz w:val="18"/>
+          <w:szCs w:val="18"/>
+        </w:rPr>
+        <w:t>reate a list</w:t>
       </w:r>
       <w:r>
         <w:rPr>
@@ -4073,7 +3853,6 @@
         </w:rPr>
         <w:t xml:space="preserve"> </w:t>
       </w:r>
-      <w:proofErr w:type="spellStart"/>
       <w:r>
         <w:rPr>
           <w:b w:val="0"/>
@@ -4083,9 +3862,86 @@
           <w:sz w:val="18"/>
           <w:szCs w:val="18"/>
         </w:rPr>
-        <w:t>topk</w:t>
-      </w:r>
-      <w:proofErr w:type="spellEnd"/>
+        <w:t>candidate_points</w:t>
+      </w:r>
+      <w:r>
+        <w:rPr>
+          <w:b w:val="0"/>
+          <w:bCs/>
+          <w:sz w:val="18"/>
+          <w:szCs w:val="18"/>
+        </w:rPr>
+        <w:t xml:space="preserve"> of candidate top points that is initialized to be equal to the skyline set </w:t>
+      </w:r>
+      <w:r>
+        <w:rPr>
+          <w:b w:val="0"/>
+          <w:bCs/>
+          <w:sz w:val="18"/>
+          <w:szCs w:val="18"/>
+        </w:rPr>
+        <w:t>gathered at</w:t>
+      </w:r>
+      <w:r>
+        <w:rPr>
+          <w:b w:val="0"/>
+          <w:bCs/>
+          <w:sz w:val="18"/>
+          <w:szCs w:val="18"/>
+        </w:rPr>
+        <w:t xml:space="preserve"> step 2</w:t>
+      </w:r>
+      <w:r>
+        <w:rPr>
+          <w:b w:val="0"/>
+          <w:bCs/>
+          <w:sz w:val="18"/>
+          <w:szCs w:val="18"/>
+        </w:rPr>
+        <w:t xml:space="preserve"> along with their number of dominations</w:t>
+      </w:r>
+    </w:p>
+    <w:p>
+      <w:pPr>
+        <w:pStyle w:val="Head2"/>
+        <w:numPr>
+          <w:ilvl w:val="0"/>
+          <w:numId w:val="37"/>
+        </w:numPr>
+        <w:rPr>
+          <w:b w:val="0"/>
+          <w:bCs/>
+          <w:sz w:val="18"/>
+          <w:szCs w:val="18"/>
+        </w:rPr>
+      </w:pPr>
+      <w:r>
+        <w:rPr>
+          <w:b w:val="0"/>
+          <w:bCs/>
+          <w:sz w:val="18"/>
+          <w:szCs w:val="18"/>
+        </w:rPr>
+        <w:t>C</w:t>
+      </w:r>
+      <w:r>
+        <w:rPr>
+          <w:b w:val="0"/>
+          <w:bCs/>
+          <w:sz w:val="18"/>
+          <w:szCs w:val="18"/>
+        </w:rPr>
+        <w:t>reate an empty list</w:t>
+      </w:r>
+      <w:r>
+        <w:rPr>
+          <w:b w:val="0"/>
+          <w:bCs/>
+          <w:sz w:val="18"/>
+          <w:szCs w:val="18"/>
+        </w:rPr>
+        <w:t xml:space="preserve"> </w:t>
+      </w:r>
       <w:r>
         <w:rPr>
           <w:b w:val="0"/>
@@ -4095,16 +3951,570 @@
           <w:sz w:val="18"/>
           <w:szCs w:val="18"/>
         </w:rPr>
+        <w:t>top_</w:t>
+      </w:r>
+      <w:r>
+        <w:rPr>
+          <w:b w:val="0"/>
+          <w:bCs/>
+          <w:i/>
+          <w:iCs/>
+          <w:sz w:val="18"/>
+          <w:szCs w:val="18"/>
+        </w:rPr>
+        <w:t>points</w:t>
+      </w:r>
+      <w:r>
+        <w:rPr>
+          <w:b w:val="0"/>
+          <w:bCs/>
+          <w:sz w:val="18"/>
+          <w:szCs w:val="18"/>
+        </w:rPr>
+        <w:t xml:space="preserve"> of the top k points</w:t>
+      </w:r>
+    </w:p>
+    <w:p>
+      <w:pPr>
+        <w:pStyle w:val="Head2"/>
+        <w:numPr>
+          <w:ilvl w:val="0"/>
+          <w:numId w:val="37"/>
+        </w:numPr>
+        <w:rPr>
+          <w:b w:val="0"/>
+          <w:bCs/>
+          <w:sz w:val="18"/>
+          <w:szCs w:val="18"/>
+        </w:rPr>
+      </w:pPr>
+      <w:r>
+        <w:rPr>
+          <w:b w:val="0"/>
+          <w:bCs/>
+          <w:sz w:val="18"/>
+          <w:szCs w:val="18"/>
+        </w:rPr>
+        <w:t>S</w:t>
+      </w:r>
+      <w:r>
+        <w:rPr>
+          <w:b w:val="0"/>
+          <w:bCs/>
+          <w:sz w:val="18"/>
+          <w:szCs w:val="18"/>
+        </w:rPr>
+        <w:t xml:space="preserve">ort the </w:t>
+      </w:r>
+      <w:r>
+        <w:rPr>
+          <w:b w:val="0"/>
+          <w:bCs/>
+          <w:i/>
+          <w:iCs/>
+          <w:sz w:val="18"/>
+          <w:szCs w:val="18"/>
+        </w:rPr>
+        <w:t>candidate_points</w:t>
+      </w:r>
+      <w:r>
+        <w:rPr>
+          <w:b w:val="0"/>
+          <w:bCs/>
+          <w:sz w:val="18"/>
+          <w:szCs w:val="18"/>
+        </w:rPr>
+        <w:t xml:space="preserve"> list by the number of dominations in descending order</w:t>
+      </w:r>
+    </w:p>
+    <w:p>
+      <w:pPr>
+        <w:pStyle w:val="Head2"/>
+        <w:numPr>
+          <w:ilvl w:val="0"/>
+          <w:numId w:val="37"/>
+        </w:numPr>
+        <w:rPr>
+          <w:b w:val="0"/>
+          <w:bCs/>
+          <w:sz w:val="18"/>
+          <w:szCs w:val="18"/>
+        </w:rPr>
+      </w:pPr>
+      <w:r>
+        <w:rPr>
+          <w:b w:val="0"/>
+          <w:bCs/>
+          <w:sz w:val="18"/>
+          <w:szCs w:val="18"/>
+        </w:rPr>
+        <w:t>Get</w:t>
+      </w:r>
+      <w:r>
+        <w:rPr>
+          <w:b w:val="0"/>
+          <w:bCs/>
+          <w:sz w:val="18"/>
+          <w:szCs w:val="18"/>
+        </w:rPr>
+        <w:t xml:space="preserve"> the first element</w:t>
+      </w:r>
+      <w:r>
+        <w:rPr>
+          <w:b w:val="0"/>
+          <w:bCs/>
+          <w:sz w:val="18"/>
+          <w:szCs w:val="18"/>
+        </w:rPr>
         <w:t xml:space="preserve"> </w:t>
       </w:r>
       <w:r>
         <w:rPr>
           <w:b w:val="0"/>
           <w:bCs/>
-          <w:sz w:val="18"/>
-          <w:szCs w:val="18"/>
-        </w:rPr>
-        <w:t>points with the most dominations.</w:t>
+          <w:i/>
+          <w:iCs/>
+          <w:sz w:val="18"/>
+          <w:szCs w:val="18"/>
+        </w:rPr>
+        <w:t>top_point</w:t>
+      </w:r>
+      <w:r>
+        <w:rPr>
+          <w:b w:val="0"/>
+          <w:bCs/>
+          <w:sz w:val="18"/>
+          <w:szCs w:val="18"/>
+        </w:rPr>
+        <w:t xml:space="preserve"> of the </w:t>
+      </w:r>
+      <w:r>
+        <w:rPr>
+          <w:b w:val="0"/>
+          <w:bCs/>
+          <w:i/>
+          <w:iCs/>
+          <w:sz w:val="18"/>
+          <w:szCs w:val="18"/>
+        </w:rPr>
+        <w:t>candidate_points</w:t>
+      </w:r>
+      <w:r>
+        <w:rPr>
+          <w:b w:val="0"/>
+          <w:bCs/>
+          <w:sz w:val="18"/>
+          <w:szCs w:val="18"/>
+        </w:rPr>
+        <w:t xml:space="preserve"> </w:t>
+      </w:r>
+      <w:r>
+        <w:rPr>
+          <w:b w:val="0"/>
+          <w:bCs/>
+          <w:sz w:val="18"/>
+          <w:szCs w:val="18"/>
+        </w:rPr>
+        <w:t>list</w:t>
+      </w:r>
+      <w:r>
+        <w:rPr>
+          <w:b w:val="0"/>
+          <w:bCs/>
+          <w:sz w:val="18"/>
+          <w:szCs w:val="18"/>
+        </w:rPr>
+        <w:t>, add it</w:t>
+      </w:r>
+      <w:r>
+        <w:rPr>
+          <w:b w:val="0"/>
+          <w:bCs/>
+          <w:sz w:val="18"/>
+          <w:szCs w:val="18"/>
+        </w:rPr>
+        <w:t xml:space="preserve"> </w:t>
+      </w:r>
+      <w:r>
+        <w:rPr>
+          <w:b w:val="0"/>
+          <w:bCs/>
+          <w:sz w:val="18"/>
+          <w:szCs w:val="18"/>
+        </w:rPr>
+        <w:t xml:space="preserve">to the </w:t>
+      </w:r>
+      <w:r>
+        <w:rPr>
+          <w:b w:val="0"/>
+          <w:bCs/>
+          <w:i/>
+          <w:iCs/>
+          <w:sz w:val="18"/>
+          <w:szCs w:val="18"/>
+        </w:rPr>
+        <w:t>top_</w:t>
+      </w:r>
+      <w:r>
+        <w:rPr>
+          <w:b w:val="0"/>
+          <w:bCs/>
+          <w:i/>
+          <w:iCs/>
+          <w:sz w:val="18"/>
+          <w:szCs w:val="18"/>
+        </w:rPr>
+        <w:t>points</w:t>
+      </w:r>
+      <w:r>
+        <w:rPr>
+          <w:b w:val="0"/>
+          <w:bCs/>
+          <w:sz w:val="18"/>
+          <w:szCs w:val="18"/>
+        </w:rPr>
+        <w:t xml:space="preserve"> </w:t>
+      </w:r>
+      <w:r>
+        <w:rPr>
+          <w:b w:val="0"/>
+          <w:bCs/>
+          <w:sz w:val="18"/>
+          <w:szCs w:val="18"/>
+        </w:rPr>
+        <w:t>list</w:t>
+      </w:r>
+      <w:r>
+        <w:rPr>
+          <w:b w:val="0"/>
+          <w:bCs/>
+          <w:sz w:val="18"/>
+          <w:szCs w:val="18"/>
+        </w:rPr>
+        <w:t xml:space="preserve"> and remove it from the dataset </w:t>
+      </w:r>
+      <w:r>
+        <w:rPr>
+          <w:b w:val="0"/>
+          <w:bCs/>
+          <w:i/>
+          <w:iCs/>
+          <w:sz w:val="18"/>
+          <w:szCs w:val="18"/>
+        </w:rPr>
+        <w:t>points</w:t>
+      </w:r>
+    </w:p>
+    <w:p>
+      <w:pPr>
+        <w:pStyle w:val="Head2"/>
+        <w:numPr>
+          <w:ilvl w:val="0"/>
+          <w:numId w:val="37"/>
+        </w:numPr>
+        <w:rPr>
+          <w:b w:val="0"/>
+          <w:bCs/>
+          <w:sz w:val="18"/>
+          <w:szCs w:val="18"/>
+        </w:rPr>
+      </w:pPr>
+      <w:r>
+        <w:rPr>
+          <w:b w:val="0"/>
+          <w:bCs/>
+          <w:sz w:val="18"/>
+          <w:szCs w:val="18"/>
+        </w:rPr>
+        <w:t xml:space="preserve">Create a list </w:t>
+      </w:r>
+      <w:r>
+        <w:rPr>
+          <w:b w:val="0"/>
+          <w:bCs/>
+          <w:i/>
+          <w:iCs/>
+          <w:sz w:val="18"/>
+          <w:szCs w:val="18"/>
+        </w:rPr>
+        <w:t>dominated_points</w:t>
+      </w:r>
+      <w:r>
+        <w:rPr>
+          <w:b w:val="0"/>
+          <w:bCs/>
+          <w:sz w:val="18"/>
+          <w:szCs w:val="18"/>
+        </w:rPr>
+        <w:t xml:space="preserve"> that contains all the points dominated by the </w:t>
+      </w:r>
+      <w:r>
+        <w:rPr>
+          <w:b w:val="0"/>
+          <w:bCs/>
+          <w:i/>
+          <w:iCs/>
+          <w:sz w:val="18"/>
+          <w:szCs w:val="18"/>
+        </w:rPr>
+        <w:t>top_point</w:t>
+      </w:r>
+      <w:r>
+        <w:rPr>
+          <w:b w:val="0"/>
+          <w:bCs/>
+          <w:sz w:val="18"/>
+          <w:szCs w:val="18"/>
+        </w:rPr>
+        <w:t xml:space="preserve"> </w:t>
+      </w:r>
+      <w:r>
+        <w:rPr>
+          <w:b w:val="0"/>
+          <w:bCs/>
+          <w:sz w:val="18"/>
+          <w:szCs w:val="18"/>
+        </w:rPr>
+        <w:t xml:space="preserve">excluding itself and the points in the list </w:t>
+      </w:r>
+      <w:r>
+        <w:rPr>
+          <w:b w:val="0"/>
+          <w:bCs/>
+          <w:i/>
+          <w:iCs/>
+          <w:sz w:val="18"/>
+          <w:szCs w:val="18"/>
+        </w:rPr>
+        <w:t>top_points</w:t>
+      </w:r>
+      <w:r>
+        <w:rPr>
+          <w:b w:val="0"/>
+          <w:bCs/>
+          <w:sz w:val="18"/>
+          <w:szCs w:val="18"/>
+        </w:rPr>
+        <w:t>.</w:t>
+      </w:r>
+    </w:p>
+    <w:p>
+      <w:pPr>
+        <w:pStyle w:val="Head2"/>
+        <w:numPr>
+          <w:ilvl w:val="0"/>
+          <w:numId w:val="37"/>
+        </w:numPr>
+        <w:rPr>
+          <w:b w:val="0"/>
+          <w:bCs/>
+          <w:sz w:val="18"/>
+          <w:szCs w:val="18"/>
+        </w:rPr>
+      </w:pPr>
+      <w:r>
+        <w:rPr>
+          <w:b w:val="0"/>
+          <w:bCs/>
+          <w:sz w:val="18"/>
+          <w:szCs w:val="18"/>
+        </w:rPr>
+        <w:t>Compute</w:t>
+      </w:r>
+      <w:r>
+        <w:rPr>
+          <w:b w:val="0"/>
+          <w:bCs/>
+          <w:sz w:val="18"/>
+          <w:szCs w:val="18"/>
+        </w:rPr>
+        <w:t xml:space="preserve"> the skyline points of the </w:t>
+      </w:r>
+      <w:r>
+        <w:rPr>
+          <w:b w:val="0"/>
+          <w:bCs/>
+          <w:i/>
+          <w:iCs/>
+          <w:sz w:val="18"/>
+          <w:szCs w:val="18"/>
+        </w:rPr>
+        <w:t>dominated_points</w:t>
+      </w:r>
+      <w:r>
+        <w:rPr>
+          <w:b w:val="0"/>
+          <w:bCs/>
+          <w:sz w:val="18"/>
+          <w:szCs w:val="18"/>
+        </w:rPr>
+        <w:t xml:space="preserve"> list,</w:t>
+      </w:r>
+      <w:r>
+        <w:rPr>
+          <w:b w:val="0"/>
+          <w:bCs/>
+          <w:sz w:val="18"/>
+          <w:szCs w:val="18"/>
+        </w:rPr>
+        <w:t xml:space="preserve"> using the algorithm described on task 1 and</w:t>
+      </w:r>
+      <w:r>
+        <w:rPr>
+          <w:b w:val="0"/>
+          <w:bCs/>
+          <w:sz w:val="18"/>
+          <w:szCs w:val="18"/>
+        </w:rPr>
+        <w:t xml:space="preserve"> count the number of dominations for each one of them</w:t>
+      </w:r>
+    </w:p>
+    <w:p>
+      <w:pPr>
+        <w:pStyle w:val="Head2"/>
+        <w:numPr>
+          <w:ilvl w:val="0"/>
+          <w:numId w:val="37"/>
+        </w:numPr>
+        <w:rPr>
+          <w:b w:val="0"/>
+          <w:bCs/>
+          <w:sz w:val="18"/>
+          <w:szCs w:val="18"/>
+        </w:rPr>
+      </w:pPr>
+      <w:r>
+        <w:rPr>
+          <w:b w:val="0"/>
+          <w:bCs/>
+          <w:sz w:val="18"/>
+          <w:szCs w:val="18"/>
+        </w:rPr>
+        <w:t xml:space="preserve">Add the skylines points of the </w:t>
+      </w:r>
+      <w:r>
+        <w:rPr>
+          <w:b w:val="0"/>
+          <w:bCs/>
+          <w:i/>
+          <w:iCs/>
+          <w:sz w:val="18"/>
+          <w:szCs w:val="18"/>
+        </w:rPr>
+        <w:t>dominated_points</w:t>
+      </w:r>
+      <w:r>
+        <w:rPr>
+          <w:b w:val="0"/>
+          <w:bCs/>
+          <w:i/>
+          <w:iCs/>
+          <w:sz w:val="18"/>
+          <w:szCs w:val="18"/>
+        </w:rPr>
+        <w:t xml:space="preserve"> </w:t>
+      </w:r>
+      <w:r>
+        <w:rPr>
+          <w:b w:val="0"/>
+          <w:bCs/>
+          <w:sz w:val="18"/>
+          <w:szCs w:val="18"/>
+        </w:rPr>
+        <w:t>l</w:t>
+      </w:r>
+      <w:r>
+        <w:rPr>
+          <w:b w:val="0"/>
+          <w:bCs/>
+          <w:sz w:val="18"/>
+          <w:szCs w:val="18"/>
+        </w:rPr>
+        <w:t xml:space="preserve">ist along with their dominations in the </w:t>
+      </w:r>
+      <w:r>
+        <w:rPr>
+          <w:b w:val="0"/>
+          <w:bCs/>
+          <w:i/>
+          <w:iCs/>
+          <w:sz w:val="18"/>
+          <w:szCs w:val="18"/>
+        </w:rPr>
+        <w:t>candidate_points</w:t>
+      </w:r>
+      <w:r>
+        <w:rPr>
+          <w:b w:val="0"/>
+          <w:bCs/>
+          <w:sz w:val="18"/>
+          <w:szCs w:val="18"/>
+        </w:rPr>
+        <w:t xml:space="preserve"> list</w:t>
+      </w:r>
+    </w:p>
+    <w:p>
+      <w:pPr>
+        <w:pStyle w:val="Head2"/>
+        <w:numPr>
+          <w:ilvl w:val="0"/>
+          <w:numId w:val="37"/>
+        </w:numPr>
+        <w:rPr>
+          <w:b w:val="0"/>
+          <w:bCs/>
+          <w:sz w:val="18"/>
+          <w:szCs w:val="18"/>
+        </w:rPr>
+      </w:pPr>
+      <w:r>
+        <w:rPr>
+          <w:b w:val="0"/>
+          <w:bCs/>
+          <w:sz w:val="18"/>
+          <w:szCs w:val="18"/>
+        </w:rPr>
+        <w:t xml:space="preserve">If the length of the </w:t>
+      </w:r>
+      <w:r>
+        <w:rPr>
+          <w:b w:val="0"/>
+          <w:bCs/>
+          <w:i/>
+          <w:iCs/>
+          <w:sz w:val="18"/>
+          <w:szCs w:val="18"/>
+        </w:rPr>
+        <w:t>candidate_points</w:t>
+      </w:r>
+      <w:r>
+        <w:rPr>
+          <w:b w:val="0"/>
+          <w:bCs/>
+          <w:sz w:val="18"/>
+          <w:szCs w:val="18"/>
+        </w:rPr>
+        <w:t xml:space="preserve"> list is zero or we got the top k points then return </w:t>
+      </w:r>
+      <w:r>
+        <w:rPr>
+          <w:b w:val="0"/>
+          <w:bCs/>
+          <w:i/>
+          <w:iCs/>
+          <w:sz w:val="18"/>
+          <w:szCs w:val="18"/>
+        </w:rPr>
+        <w:t>top_points</w:t>
+      </w:r>
+      <w:r>
+        <w:rPr>
+          <w:b w:val="0"/>
+          <w:bCs/>
+          <w:sz w:val="18"/>
+          <w:szCs w:val="18"/>
+        </w:rPr>
+        <w:t xml:space="preserve"> list else go to step 6</w:t>
       </w:r>
     </w:p>
     <w:p>
@@ -4252,6 +4662,7 @@
           <w:sz w:val="18"/>
           <w:szCs w:val="18"/>
         </w:rPr>
+        <w:lastRenderedPageBreak/>
         <w:t>We calculate the dominations of each skyline point.</w:t>
       </w:r>
     </w:p>
@@ -4429,14 +4840,7 @@
         <w:rPr>
           <w:lang w:eastAsia="it-IT"/>
         </w:rPr>
-        <w:t xml:space="preserve">and how useful they are for data management and decision-making. Later, we presented our implementation for solving a case problem by </w:t>
-      </w:r>
-      <w:r>
-        <w:rPr>
-          <w:lang w:eastAsia="it-IT"/>
-        </w:rPr>
-        <w:lastRenderedPageBreak/>
-        <w:t>calculating top-k points and skyline set. We also discussed the results and efficiency of our implementation.</w:t>
+        <w:t>and how useful they are for data management and decision-making. Later, we presented our implementation for solving a case problem by calculating top-k points and skyline set. We also discussed the results and efficiency of our implementation.</w:t>
       </w:r>
     </w:p>
     <w:p>
@@ -6459,6 +6863,95 @@
     </w:lvl>
   </w:abstractNum>
   <w:abstractNum w:abstractNumId="18" w15:restartNumberingAfterBreak="0">
+    <w:nsid w:val="2EB76964"/>
+    <w:multiLevelType w:val="hybridMultilevel"/>
+    <w:tmpl w:val="73A609F0"/>
+    <w:lvl w:ilvl="0" w:tplc="0408000F">
+      <w:start w:val="1"/>
+      <w:numFmt w:val="decimal"/>
+      <w:lvlText w:val="%1."/>
+      <w:lvlJc w:val="left"/>
+      <w:pPr>
+        <w:ind w:left="720" w:hanging="360"/>
+      </w:pPr>
+      <w:rPr>
+        <w:rFonts w:hint="default"/>
+      </w:rPr>
+    </w:lvl>
+    <w:lvl w:ilvl="1" w:tplc="04080019" w:tentative="1">
+      <w:start w:val="1"/>
+      <w:numFmt w:val="lowerLetter"/>
+      <w:lvlText w:val="%2."/>
+      <w:lvlJc w:val="left"/>
+      <w:pPr>
+        <w:ind w:left="1440" w:hanging="360"/>
+      </w:pPr>
+    </w:lvl>
+    <w:lvl w:ilvl="2" w:tplc="0408001B" w:tentative="1">
+      <w:start w:val="1"/>
+      <w:numFmt w:val="lowerRoman"/>
+      <w:lvlText w:val="%3."/>
+      <w:lvlJc w:val="right"/>
+      <w:pPr>
+        <w:ind w:left="2160" w:hanging="180"/>
+      </w:pPr>
+    </w:lvl>
+    <w:lvl w:ilvl="3" w:tplc="0408000F" w:tentative="1">
+      <w:start w:val="1"/>
+      <w:numFmt w:val="decimal"/>
+      <w:lvlText w:val="%4."/>
+      <w:lvlJc w:val="left"/>
+      <w:pPr>
+        <w:ind w:left="2880" w:hanging="360"/>
+      </w:pPr>
+    </w:lvl>
+    <w:lvl w:ilvl="4" w:tplc="04080019" w:tentative="1">
+      <w:start w:val="1"/>
+      <w:numFmt w:val="lowerLetter"/>
+      <w:lvlText w:val="%5."/>
+      <w:lvlJc w:val="left"/>
+      <w:pPr>
+        <w:ind w:left="3600" w:hanging="360"/>
+      </w:pPr>
+    </w:lvl>
+    <w:lvl w:ilvl="5" w:tplc="0408001B" w:tentative="1">
+      <w:start w:val="1"/>
+      <w:numFmt w:val="lowerRoman"/>
+      <w:lvlText w:val="%6."/>
+      <w:lvlJc w:val="right"/>
+      <w:pPr>
+        <w:ind w:left="4320" w:hanging="180"/>
+      </w:pPr>
+    </w:lvl>
+    <w:lvl w:ilvl="6" w:tplc="0408000F" w:tentative="1">
+      <w:start w:val="1"/>
+      <w:numFmt w:val="decimal"/>
+      <w:lvlText w:val="%7."/>
+      <w:lvlJc w:val="left"/>
+      <w:pPr>
+        <w:ind w:left="5040" w:hanging="360"/>
+      </w:pPr>
+    </w:lvl>
+    <w:lvl w:ilvl="7" w:tplc="04080019" w:tentative="1">
+      <w:start w:val="1"/>
+      <w:numFmt w:val="lowerLetter"/>
+      <w:lvlText w:val="%8."/>
+      <w:lvlJc w:val="left"/>
+      <w:pPr>
+        <w:ind w:left="5760" w:hanging="360"/>
+      </w:pPr>
+    </w:lvl>
+    <w:lvl w:ilvl="8" w:tplc="0408001B" w:tentative="1">
+      <w:start w:val="1"/>
+      <w:numFmt w:val="lowerRoman"/>
+      <w:lvlText w:val="%9."/>
+      <w:lvlJc w:val="right"/>
+      <w:pPr>
+        <w:ind w:left="6480" w:hanging="180"/>
+      </w:pPr>
+    </w:lvl>
+  </w:abstractNum>
+  <w:abstractNum w:abstractNumId="19" w15:restartNumberingAfterBreak="0">
     <w:nsid w:val="34BF3E54"/>
     <w:multiLevelType w:val="multilevel"/>
     <w:tmpl w:val="BAFE31E0"/>
@@ -6599,7 +7092,7 @@
       </w:rPr>
     </w:lvl>
   </w:abstractNum>
-  <w:abstractNum w:abstractNumId="19" w15:restartNumberingAfterBreak="0">
+  <w:abstractNum w:abstractNumId="20" w15:restartNumberingAfterBreak="0">
     <w:nsid w:val="3939095C"/>
     <w:multiLevelType w:val="hybridMultilevel"/>
     <w:tmpl w:val="3B0C83F2"/>
@@ -6688,7 +7181,7 @@
       </w:pPr>
     </w:lvl>
   </w:abstractNum>
-  <w:abstractNum w:abstractNumId="20" w15:restartNumberingAfterBreak="0">
+  <w:abstractNum w:abstractNumId="21" w15:restartNumberingAfterBreak="0">
     <w:nsid w:val="3D8E24B9"/>
     <w:multiLevelType w:val="hybridMultilevel"/>
     <w:tmpl w:val="209ECDD4"/>
@@ -6774,7 +7267,7 @@
       </w:pPr>
     </w:lvl>
   </w:abstractNum>
-  <w:abstractNum w:abstractNumId="21" w15:restartNumberingAfterBreak="0">
+  <w:abstractNum w:abstractNumId="22" w15:restartNumberingAfterBreak="0">
     <w:nsid w:val="3E35302A"/>
     <w:multiLevelType w:val="multilevel"/>
     <w:tmpl w:val="D2D257EA"/>
@@ -6887,7 +7380,7 @@
       </w:pPr>
     </w:lvl>
   </w:abstractNum>
-  <w:abstractNum w:abstractNumId="22" w15:restartNumberingAfterBreak="0">
+  <w:abstractNum w:abstractNumId="23" w15:restartNumberingAfterBreak="0">
     <w:nsid w:val="40733874"/>
     <w:multiLevelType w:val="hybridMultilevel"/>
     <w:tmpl w:val="F8B865E2"/>
@@ -6973,7 +7466,7 @@
       </w:pPr>
     </w:lvl>
   </w:abstractNum>
-  <w:abstractNum w:abstractNumId="23" w15:restartNumberingAfterBreak="0">
+  <w:abstractNum w:abstractNumId="24" w15:restartNumberingAfterBreak="0">
     <w:nsid w:val="46876897"/>
     <w:multiLevelType w:val="hybridMultilevel"/>
     <w:tmpl w:val="9284396A"/>
@@ -7090,7 +7583,7 @@
       </w:pPr>
     </w:lvl>
   </w:abstractNum>
-  <w:abstractNum w:abstractNumId="24" w15:restartNumberingAfterBreak="0">
+  <w:abstractNum w:abstractNumId="25" w15:restartNumberingAfterBreak="0">
     <w:nsid w:val="52CA544A"/>
     <w:multiLevelType w:val="singleLevel"/>
     <w:tmpl w:val="AED6D67E"/>
@@ -7117,7 +7610,7 @@
       </w:rPr>
     </w:lvl>
   </w:abstractNum>
-  <w:abstractNum w:abstractNumId="25" w15:restartNumberingAfterBreak="0">
+  <w:abstractNum w:abstractNumId="26" w15:restartNumberingAfterBreak="0">
     <w:nsid w:val="554B53A5"/>
     <w:multiLevelType w:val="multilevel"/>
     <w:tmpl w:val="1A2C5E10"/>
@@ -7258,7 +7751,7 @@
       </w:rPr>
     </w:lvl>
   </w:abstractNum>
-  <w:abstractNum w:abstractNumId="26" w15:restartNumberingAfterBreak="0">
+  <w:abstractNum w:abstractNumId="27" w15:restartNumberingAfterBreak="0">
     <w:nsid w:val="58F62450"/>
     <w:multiLevelType w:val="hybridMultilevel"/>
     <w:tmpl w:val="7B96D054"/>
@@ -7344,7 +7837,7 @@
       </w:pPr>
     </w:lvl>
   </w:abstractNum>
-  <w:abstractNum w:abstractNumId="27" w15:restartNumberingAfterBreak="0">
+  <w:abstractNum w:abstractNumId="28" w15:restartNumberingAfterBreak="0">
     <w:nsid w:val="60560767"/>
     <w:multiLevelType w:val="multilevel"/>
     <w:tmpl w:val="0409001D"/>
@@ -7430,7 +7923,7 @@
       </w:pPr>
     </w:lvl>
   </w:abstractNum>
-  <w:abstractNum w:abstractNumId="28" w15:restartNumberingAfterBreak="0">
+  <w:abstractNum w:abstractNumId="29" w15:restartNumberingAfterBreak="0">
     <w:nsid w:val="612D4DC5"/>
     <w:multiLevelType w:val="hybridMultilevel"/>
     <w:tmpl w:val="C13A82DE"/>
@@ -7544,7 +8037,7 @@
       </w:rPr>
     </w:lvl>
   </w:abstractNum>
-  <w:abstractNum w:abstractNumId="29" w15:restartNumberingAfterBreak="0">
+  <w:abstractNum w:abstractNumId="30" w15:restartNumberingAfterBreak="0">
     <w:nsid w:val="6204797A"/>
     <w:multiLevelType w:val="hybridMultilevel"/>
     <w:tmpl w:val="E97A8A70"/>
@@ -7661,7 +8154,7 @@
       </w:pPr>
     </w:lvl>
   </w:abstractNum>
-  <w:abstractNum w:abstractNumId="30" w15:restartNumberingAfterBreak="0">
+  <w:abstractNum w:abstractNumId="31" w15:restartNumberingAfterBreak="0">
     <w:nsid w:val="67445E99"/>
     <w:multiLevelType w:val="multilevel"/>
     <w:tmpl w:val="9F46EC34"/>
@@ -7802,7 +8295,7 @@
       </w:rPr>
     </w:lvl>
   </w:abstractNum>
-  <w:abstractNum w:abstractNumId="31" w15:restartNumberingAfterBreak="0">
+  <w:abstractNum w:abstractNumId="32" w15:restartNumberingAfterBreak="0">
     <w:nsid w:val="6B415F8A"/>
     <w:multiLevelType w:val="multilevel"/>
     <w:tmpl w:val="0409001D"/>
@@ -7888,7 +8381,7 @@
       </w:pPr>
     </w:lvl>
   </w:abstractNum>
-  <w:abstractNum w:abstractNumId="32" w15:restartNumberingAfterBreak="0">
+  <w:abstractNum w:abstractNumId="33" w15:restartNumberingAfterBreak="0">
     <w:nsid w:val="6B8E7CF9"/>
     <w:multiLevelType w:val="hybridMultilevel"/>
     <w:tmpl w:val="4E7C556E"/>
@@ -8005,7 +8498,7 @@
       </w:pPr>
     </w:lvl>
   </w:abstractNum>
-  <w:abstractNum w:abstractNumId="33" w15:restartNumberingAfterBreak="0">
+  <w:abstractNum w:abstractNumId="34" w15:restartNumberingAfterBreak="0">
     <w:nsid w:val="799051AC"/>
     <w:multiLevelType w:val="multilevel"/>
     <w:tmpl w:val="04090023"/>
@@ -8096,7 +8589,7 @@
       </w:pPr>
     </w:lvl>
   </w:abstractNum>
-  <w:abstractNum w:abstractNumId="34" w15:restartNumberingAfterBreak="0">
+  <w:abstractNum w:abstractNumId="35" w15:restartNumberingAfterBreak="0">
     <w:nsid w:val="7E7B01F4"/>
     <w:multiLevelType w:val="hybridMultilevel"/>
     <w:tmpl w:val="4EF20644"/>
@@ -8209,7 +8702,7 @@
     </w:lvl>
   </w:abstractNum>
   <w:num w:numId="1" w16cid:durableId="1406607823">
-    <w:abstractNumId w:val="33"/>
+    <w:abstractNumId w:val="34"/>
   </w:num>
   <w:num w:numId="2" w16cid:durableId="1627738604">
     <w:abstractNumId w:val="17"/>
@@ -8218,22 +8711,22 @@
     <w:abstractNumId w:val="10"/>
   </w:num>
   <w:num w:numId="4" w16cid:durableId="478350953">
-    <w:abstractNumId w:val="32"/>
+    <w:abstractNumId w:val="33"/>
   </w:num>
   <w:num w:numId="5" w16cid:durableId="2090544289">
-    <w:abstractNumId w:val="23"/>
+    <w:abstractNumId w:val="24"/>
   </w:num>
   <w:num w:numId="6" w16cid:durableId="1944071326">
-    <w:abstractNumId w:val="18"/>
+    <w:abstractNumId w:val="19"/>
   </w:num>
   <w:num w:numId="7" w16cid:durableId="989866015">
-    <w:abstractNumId w:val="30"/>
+    <w:abstractNumId w:val="31"/>
   </w:num>
   <w:num w:numId="8" w16cid:durableId="582033150">
-    <w:abstractNumId w:val="25"/>
+    <w:abstractNumId w:val="26"/>
   </w:num>
   <w:num w:numId="9" w16cid:durableId="1965888260">
-    <w:abstractNumId w:val="29"/>
+    <w:abstractNumId w:val="30"/>
   </w:num>
   <w:num w:numId="10" w16cid:durableId="1827016091">
     <w:abstractNumId w:val="9"/>
@@ -8266,28 +8759,28 @@
     <w:abstractNumId w:val="0"/>
   </w:num>
   <w:num w:numId="20" w16cid:durableId="1985700365">
-    <w:abstractNumId w:val="24"/>
+    <w:abstractNumId w:val="25"/>
   </w:num>
   <w:num w:numId="21" w16cid:durableId="2089770352">
-    <w:abstractNumId w:val="28"/>
+    <w:abstractNumId w:val="29"/>
   </w:num>
   <w:num w:numId="22" w16cid:durableId="2046832451">
-    <w:abstractNumId w:val="34"/>
+    <w:abstractNumId w:val="35"/>
   </w:num>
   <w:num w:numId="23" w16cid:durableId="518353313">
     <w:abstractNumId w:val="15"/>
   </w:num>
   <w:num w:numId="24" w16cid:durableId="443774479">
-    <w:abstractNumId w:val="31"/>
+    <w:abstractNumId w:val="32"/>
   </w:num>
   <w:num w:numId="25" w16cid:durableId="1875996039">
-    <w:abstractNumId w:val="27"/>
+    <w:abstractNumId w:val="28"/>
   </w:num>
   <w:num w:numId="26" w16cid:durableId="1496337424">
-    <w:abstractNumId w:val="19"/>
+    <w:abstractNumId w:val="20"/>
   </w:num>
   <w:num w:numId="27" w16cid:durableId="98913747">
-    <w:abstractNumId w:val="22"/>
+    <w:abstractNumId w:val="23"/>
     <w:lvlOverride w:ilvl="0">
       <w:startOverride w:val="1"/>
     </w:lvlOverride>
@@ -8317,7 +8810,7 @@
     </w:lvlOverride>
   </w:num>
   <w:num w:numId="28" w16cid:durableId="1418986307">
-    <w:abstractNumId w:val="19"/>
+    <w:abstractNumId w:val="20"/>
     <w:lvlOverride w:ilvl="0">
       <w:startOverride w:val="1"/>
     </w:lvlOverride>
@@ -8345,7 +8838,7 @@
     </w:lvlOverride>
   </w:num>
   <w:num w:numId="29" w16cid:durableId="955137721">
-    <w:abstractNumId w:val="21"/>
+    <w:abstractNumId w:val="22"/>
   </w:num>
   <w:num w:numId="30" w16cid:durableId="92945961">
     <w:abstractNumId w:val="14"/>
@@ -8360,13 +8853,16 @@
     <w:abstractNumId w:val="13"/>
   </w:num>
   <w:num w:numId="34" w16cid:durableId="1081946944">
-    <w:abstractNumId w:val="26"/>
+    <w:abstractNumId w:val="27"/>
   </w:num>
   <w:num w:numId="35" w16cid:durableId="1184132918">
-    <w:abstractNumId w:val="20"/>
+    <w:abstractNumId w:val="21"/>
   </w:num>
   <w:num w:numId="36" w16cid:durableId="861553535">
     <w:abstractNumId w:val="16"/>
+  </w:num>
+  <w:num w:numId="37" w16cid:durableId="2006785400">
+    <w:abstractNumId w:val="18"/>
   </w:num>
   <w:numIdMacAtCleanup w:val="22"/>
 </w:numbering>
@@ -14504,31 +15000,6 @@
 </file>
 
 <file path=customXml/item1.xml><?xml version="1.0" encoding="utf-8"?>
-<b:Sources xmlns:b="http://schemas.openxmlformats.org/officeDocument/2006/bibliography" xmlns="http://schemas.openxmlformats.org/officeDocument/2006/bibliography" SelectedStyle="\APA.XSL" StyleName="APA">
-  <b:Source>
-    <b:Tag>Chr17</b:Tag>
-    <b:SourceType>JournalArticle</b:SourceType>
-    <b:Guid>{725072EF-370D-4EE3-922E-BDC9F4C9CD31}</b:Guid>
-    <b:Title>A Survey of Skyline Query Processing</b:Title>
-    <b:Year>2017</b:Year>
-    <b:Author>
-      <b:Author>
-        <b:NameList>
-          <b:Person>
-            <b:Last>Christos Kalyvas</b:Last>
-            <b:First>Theodoros</b:First>
-            <b:Middle>Tzouramanis</b:Middle>
-          </b:Person>
-        </b:NameList>
-      </b:Author>
-    </b:Author>
-    <b:JournalName>arXiv preprint arXiv:1704.01788</b:JournalName>
-    <b:RefOrder>1</b:RefOrder>
-  </b:Source>
-</b:Sources>
-</file>
-
-<file path=customXml/item2.xml><?xml version="1.0" encoding="utf-8"?>
 <Workflow version="v.1.13">
   <Filtration versionrequired="True" status="DONE" StartTime="25-07-2014 13:27:04" EndTime="25-07-2014 13:28:29">
     <Mandatory>
@@ -14706,16 +15177,41 @@
 </Workflow>
 </file>
 
+<file path=customXml/item2.xml><?xml version="1.0" encoding="utf-8"?>
+<b:Sources xmlns:b="http://schemas.openxmlformats.org/officeDocument/2006/bibliography" xmlns="http://schemas.openxmlformats.org/officeDocument/2006/bibliography" SelectedStyle="\APA.XSL" StyleName="APA">
+  <b:Source>
+    <b:Tag>Chr17</b:Tag>
+    <b:SourceType>JournalArticle</b:SourceType>
+    <b:Guid>{725072EF-370D-4EE3-922E-BDC9F4C9CD31}</b:Guid>
+    <b:Title>A Survey of Skyline Query Processing</b:Title>
+    <b:Year>2017</b:Year>
+    <b:Author>
+      <b:Author>
+        <b:NameList>
+          <b:Person>
+            <b:Last>Christos Kalyvas</b:Last>
+            <b:First>Theodoros</b:First>
+            <b:Middle>Tzouramanis</b:Middle>
+          </b:Person>
+        </b:NameList>
+      </b:Author>
+    </b:Author>
+    <b:JournalName>arXiv preprint arXiv:1704.01788</b:JournalName>
+    <b:RefOrder>1</b:RefOrder>
+  </b:Source>
+</b:Sources>
+</file>
+
 <file path=customXml/itemProps1.xml><?xml version="1.0" encoding="utf-8"?>
+<ds:datastoreItem xmlns:ds="http://schemas.openxmlformats.org/officeDocument/2006/customXml" ds:itemID="{4D45DBA2-DCF6-46BF-858B-9A8CC8161B4D}">
+  <ds:schemaRefs/>
+</ds:datastoreItem>
+</file>
+
+<file path=customXml/itemProps2.xml><?xml version="1.0" encoding="utf-8"?>
 <ds:datastoreItem xmlns:ds="http://schemas.openxmlformats.org/officeDocument/2006/customXml" ds:itemID="{686A9517-3D52-417F-B10B-93FD223E739F}">
   <ds:schemaRefs>
     <ds:schemaRef ds:uri="http://schemas.openxmlformats.org/officeDocument/2006/bibliography"/>
   </ds:schemaRefs>
 </ds:datastoreItem>
-</file>
-
-<file path=customXml/itemProps2.xml><?xml version="1.0" encoding="utf-8"?>
-<ds:datastoreItem xmlns:ds="http://schemas.openxmlformats.org/officeDocument/2006/customXml" ds:itemID="{4D45DBA2-DCF6-46BF-858B-9A8CC8161B4D}">
-  <ds:schemaRefs/>
-</ds:datastoreItem>
 </file>
</xml_diff>

<commit_message>
New test cases: Execution time VS Number of scores
</commit_message>
<xml_diff>
--- a/reports/report.docx
+++ b/reports/report.docx
@@ -92,11 +92,19 @@
                 <w:rStyle w:val="FirstName"/>
               </w:rPr>
             </w:pPr>
+            <w:proofErr w:type="spellStart"/>
             <w:r>
               <w:rPr>
                 <w:rStyle w:val="FirstName"/>
               </w:rPr>
-              <w:t>Emmanouil Kalyvas</w:t>
+              <w:t>Emmanouil</w:t>
+            </w:r>
+            <w:proofErr w:type="spellEnd"/>
+            <w:r>
+              <w:rPr>
+                <w:rStyle w:val="FirstName"/>
+              </w:rPr>
+              <w:t xml:space="preserve"> Kalyvas</w:t>
             </w:r>
           </w:p>
           <w:p>
@@ -953,7 +961,14 @@
         <w:rPr>
           <w:lang w:eastAsia="it-IT"/>
         </w:rPr>
-        <w:t xml:space="preserve"> and (2) on at least one dimension d</w:t>
+        <w:t xml:space="preserve"> and (2) on at least one dimension </w:t>
+      </w:r>
+      <w:proofErr w:type="spellStart"/>
+      <w:r>
+        <w:rPr>
+          <w:lang w:eastAsia="it-IT"/>
+        </w:rPr>
+        <w:t>d</w:t>
       </w:r>
       <w:r>
         <w:rPr>
@@ -962,6 +977,7 @@
         </w:rPr>
         <w:t>j</w:t>
       </w:r>
+      <w:proofErr w:type="spellEnd"/>
       <w:r>
         <w:rPr>
           <w:lang w:eastAsia="it-IT"/>
@@ -979,7 +995,14 @@
         <w:rPr>
           <w:lang w:eastAsia="it-IT"/>
         </w:rPr>
-        <w:t xml:space="preserve"> D, p</w:t>
+        <w:t xml:space="preserve"> D, </w:t>
+      </w:r>
+      <w:proofErr w:type="spellStart"/>
+      <w:r>
+        <w:rPr>
+          <w:lang w:eastAsia="it-IT"/>
+        </w:rPr>
+        <w:t>p</w:t>
       </w:r>
       <w:r>
         <w:rPr>
@@ -988,6 +1011,7 @@
         </w:rPr>
         <w:t>j</w:t>
       </w:r>
+      <w:proofErr w:type="spellEnd"/>
       <w:r>
         <w:rPr>
           <w:lang w:eastAsia="it-IT"/>
@@ -1240,8 +1264,16 @@
         <w:rPr>
           <w:lang w:eastAsia="it-IT"/>
         </w:rPr>
-        <w:t xml:space="preserve"> dominating query was first introduced by Papadias</w:t>
-      </w:r>
+        <w:t xml:space="preserve"> dominating query was first introduced by </w:t>
+      </w:r>
+      <w:proofErr w:type="spellStart"/>
+      <w:r>
+        <w:rPr>
+          <w:lang w:eastAsia="it-IT"/>
+        </w:rPr>
+        <w:t>Papadias</w:t>
+      </w:r>
+      <w:proofErr w:type="spellEnd"/>
       <w:r>
         <w:rPr>
           <w:lang w:eastAsia="it-IT"/>
@@ -1516,7 +1548,21 @@
         <w:rPr>
           <w:lang w:eastAsia="it-IT"/>
         </w:rPr>
-        <w:t>, …, p..x</w:t>
+        <w:t xml:space="preserve">, …, </w:t>
+      </w:r>
+      <w:proofErr w:type="gramStart"/>
+      <w:r>
+        <w:rPr>
+          <w:lang w:eastAsia="it-IT"/>
+        </w:rPr>
+        <w:t>p..</w:t>
+      </w:r>
+      <w:proofErr w:type="spellStart"/>
+      <w:r>
+        <w:rPr>
+          <w:lang w:eastAsia="it-IT"/>
+        </w:rPr>
+        <w:t>x</w:t>
       </w:r>
       <w:r>
         <w:rPr>
@@ -1525,6 +1571,8 @@
         </w:rPr>
         <w:t>d</w:t>
       </w:r>
+      <w:proofErr w:type="spellEnd"/>
+      <w:proofErr w:type="gramEnd"/>
       <w:r>
         <w:rPr>
           <w:lang w:eastAsia="it-IT"/>
@@ -1592,7 +1640,14 @@
         <w:rPr>
           <w:lang w:eastAsia="it-IT"/>
         </w:rPr>
-        <w:t>, …, p..q</w:t>
+        <w:t>, …, p..</w:t>
+      </w:r>
+      <w:proofErr w:type="spellStart"/>
+      <w:r>
+        <w:rPr>
+          <w:lang w:eastAsia="it-IT"/>
+        </w:rPr>
+        <w:t>q</w:t>
       </w:r>
       <w:r>
         <w:rPr>
@@ -1601,6 +1656,7 @@
         </w:rPr>
         <w:t>d</w:t>
       </w:r>
+      <w:proofErr w:type="spellEnd"/>
       <w:r>
         <w:rPr>
           <w:lang w:eastAsia="it-IT"/>
@@ -1652,6 +1708,7 @@
         </w:rPr>
         <w:t>∀</w:t>
       </w:r>
+      <w:proofErr w:type="spellStart"/>
       <w:r>
         <w:rPr>
           <w:vertAlign w:val="subscript"/>
@@ -1659,6 +1716,7 @@
         </w:rPr>
         <w:t>i</w:t>
       </w:r>
+      <w:proofErr w:type="spellEnd"/>
       <w:r>
         <w:rPr>
           <w:lang w:eastAsia="it-IT"/>
@@ -1762,6 +1820,7 @@
         </w:rPr>
         <w:t>∃</w:t>
       </w:r>
+      <w:proofErr w:type="spellStart"/>
       <w:r>
         <w:rPr>
           <w:rFonts w:cs="Linux Libertine"/>
@@ -1770,6 +1829,7 @@
         </w:rPr>
         <w:t>i</w:t>
       </w:r>
+      <w:proofErr w:type="spellEnd"/>
       <w:r>
         <w:rPr>
           <w:lang w:eastAsia="it-IT"/>
@@ -1880,7 +1940,35 @@
         <w:rPr>
           <w:lang w:eastAsia="it-IT"/>
         </w:rPr>
-        <w:t xml:space="preserve">domination score of p, dom(p) is defined as: dom(p) = </w:t>
+        <w:t xml:space="preserve">domination score of p, </w:t>
+      </w:r>
+      <w:proofErr w:type="spellStart"/>
+      <w:r>
+        <w:rPr>
+          <w:lang w:eastAsia="it-IT"/>
+        </w:rPr>
+        <w:t>dom</w:t>
+      </w:r>
+      <w:proofErr w:type="spellEnd"/>
+      <w:r>
+        <w:rPr>
+          <w:lang w:eastAsia="it-IT"/>
+        </w:rPr>
+        <w:t xml:space="preserve">(p) is defined as: </w:t>
+      </w:r>
+      <w:proofErr w:type="spellStart"/>
+      <w:r>
+        <w:rPr>
+          <w:lang w:eastAsia="it-IT"/>
+        </w:rPr>
+        <w:t>dom</w:t>
+      </w:r>
+      <w:proofErr w:type="spellEnd"/>
+      <w:r>
+        <w:rPr>
+          <w:lang w:eastAsia="it-IT"/>
+        </w:rPr>
+        <w:t xml:space="preserve">(p) = </w:t>
       </w:r>
       <w:r>
         <w:rPr>
@@ -1905,7 +1993,21 @@
         <w:rPr>
           <w:lang w:eastAsia="it-IT"/>
         </w:rPr>
-        <w:t xml:space="preserve"> S : p </w:t>
+        <w:t xml:space="preserve"> </w:t>
+      </w:r>
+      <w:proofErr w:type="gramStart"/>
+      <w:r>
+        <w:rPr>
+          <w:lang w:eastAsia="it-IT"/>
+        </w:rPr>
+        <w:t>S :</w:t>
+      </w:r>
+      <w:proofErr w:type="gramEnd"/>
+      <w:r>
+        <w:rPr>
+          <w:lang w:eastAsia="it-IT"/>
+        </w:rPr>
+        <w:t xml:space="preserve"> p </w:t>
       </w:r>
       <w:r>
         <w:rPr>
@@ -6190,7 +6292,7 @@
         <w:t> </w:t>
       </w:r>
       <w:r>
-        <w:t>eee</w:t>
+        <w:t>Execution time VS Number of cores</w:t>
       </w:r>
     </w:p>
     <w:p>
@@ -6199,11 +6301,147 @@
         <w:rPr>
           <w:b w:val="0"/>
           <w:bCs/>
-        </w:rPr>
-      </w:pPr>
+          <w:sz w:val="18"/>
+          <w:szCs w:val="18"/>
+        </w:rPr>
+      </w:pPr>
+      <w:r>
+        <w:rPr>
+          <w:b w:val="0"/>
+          <w:bCs/>
+          <w:noProof/>
+        </w:rPr>
+        <w:drawing>
+          <wp:inline distT="0" distB="0" distL="0" distR="0" wp14:anchorId="3F4189DA" wp14:editId="5CD7B82A">
+            <wp:extent cx="3100388" cy="1862950"/>
+            <wp:effectExtent l="0" t="0" r="5080" b="4445"/>
+            <wp:docPr id="16" name="Εικόνα 16"/>
+            <wp:cNvGraphicFramePr>
+              <a:graphicFrameLocks xmlns:a="http://schemas.openxmlformats.org/drawingml/2006/main" noChangeAspect="1"/>
+            </wp:cNvGraphicFramePr>
+            <a:graphic xmlns:a="http://schemas.openxmlformats.org/drawingml/2006/main">
+              <a:graphicData uri="http://schemas.openxmlformats.org/drawingml/2006/picture">
+                <pic:pic xmlns:pic="http://schemas.openxmlformats.org/drawingml/2006/picture">
+                  <pic:nvPicPr>
+                    <pic:cNvPr id="0" name="Picture 5"/>
+                    <pic:cNvPicPr>
+                      <a:picLocks noChangeAspect="1" noChangeArrowheads="1"/>
+                    </pic:cNvPicPr>
+                  </pic:nvPicPr>
+                  <pic:blipFill>
+                    <a:blip r:embed="rId22">
+                      <a:extLst>
+                        <a:ext uri="{28A0092B-C50C-407E-A947-70E740481C1C}">
+                          <a14:useLocalDpi xmlns:a14="http://schemas.microsoft.com/office/drawing/2010/main" val="0"/>
+                        </a:ext>
+                      </a:extLst>
+                    </a:blip>
+                    <a:srcRect/>
+                    <a:stretch>
+                      <a:fillRect/>
+                    </a:stretch>
+                  </pic:blipFill>
+                  <pic:spPr bwMode="auto">
+                    <a:xfrm>
+                      <a:off x="0" y="0"/>
+                      <a:ext cx="3141597" cy="1887712"/>
+                    </a:xfrm>
+                    <a:prstGeom prst="rect">
+                      <a:avLst/>
+                    </a:prstGeom>
+                    <a:noFill/>
+                    <a:ln>
+                      <a:noFill/>
+                    </a:ln>
+                  </pic:spPr>
+                </pic:pic>
+              </a:graphicData>
+            </a:graphic>
+          </wp:inline>
+        </w:drawing>
+      </w:r>
+      <w:r>
+        <w:rPr>
+          <w:sz w:val="18"/>
+          <w:szCs w:val="18"/>
+        </w:rPr>
+        <w:t>FIG. 7</w:t>
+      </w:r>
+      <w:r>
+        <w:rPr>
+          <w:b w:val="0"/>
+          <w:bCs/>
+          <w:sz w:val="18"/>
+          <w:szCs w:val="18"/>
+        </w:rPr>
+        <w:t xml:space="preserve">: </w:t>
+      </w:r>
+      <w:r>
+        <w:rPr>
+          <w:b w:val="0"/>
+          <w:bCs/>
+          <w:sz w:val="18"/>
+          <w:szCs w:val="18"/>
+        </w:rPr>
+        <w:t>Execution time in seconds of each task for different number of cores using 1 million anti-correlated samples</w:t>
+      </w:r>
+      <w:r>
+        <w:rPr>
+          <w:b w:val="0"/>
+          <w:bCs/>
+          <w:sz w:val="18"/>
+          <w:szCs w:val="18"/>
+        </w:rPr>
+        <w:t>.</w:t>
+      </w:r>
     </w:p>
     <w:p>
       <w:pPr>
+        <w:pStyle w:val="Head2"/>
+        <w:rPr>
+          <w:b w:val="0"/>
+          <w:bCs/>
+        </w:rPr>
+      </w:pPr>
+      <w:r>
+        <w:rPr>
+          <w:b w:val="0"/>
+          <w:bCs/>
+          <w:sz w:val="18"/>
+          <w:szCs w:val="18"/>
+        </w:rPr>
+        <w:t>We executed our script on an anti-correlated dataset with 1 million samples</w:t>
+      </w:r>
+      <w:r>
+        <w:rPr>
+          <w:b w:val="0"/>
+          <w:bCs/>
+          <w:sz w:val="18"/>
+          <w:szCs w:val="18"/>
+        </w:rPr>
+        <w:t xml:space="preserve"> using different number of scores in order to check if our implementation can scale. As we ca see from the graphs above, the execution time is getting reduced with the increase of number of cores which means that the solutions </w:t>
+      </w:r>
+      <w:r>
+        <w:rPr>
+          <w:b w:val="0"/>
+          <w:bCs/>
+          <w:sz w:val="18"/>
+          <w:szCs w:val="18"/>
+        </w:rPr>
+        <w:t>seem</w:t>
+      </w:r>
+      <w:r>
+        <w:rPr>
+          <w:b w:val="0"/>
+          <w:bCs/>
+          <w:sz w:val="18"/>
+          <w:szCs w:val="18"/>
+        </w:rPr>
+        <w:t xml:space="preserve"> to scale.</w:t>
+      </w:r>
+    </w:p>
+    <w:p>
+      <w:pPr>
         <w:spacing w:line="240" w:lineRule="auto"/>
         <w:jc w:val="left"/>
         <w:rPr>
@@ -6212,14 +6450,6 @@
           <w:szCs w:val="16"/>
         </w:rPr>
       </w:pPr>
-      <w:r>
-        <w:rPr>
-          <w:b/>
-          <w:bCs/>
-          <w:szCs w:val="16"/>
-        </w:rPr>
-        <w:br w:type="page"/>
-      </w:r>
     </w:p>
     <w:p>
       <w:pPr>
@@ -6230,7 +6460,6 @@
           <w:rStyle w:val="Label"/>
           <w14:ligatures w14:val="standard"/>
         </w:rPr>
-        <w:lastRenderedPageBreak/>
         <w:t>4</w:t>
       </w:r>
       <w:r>
@@ -6379,7 +6608,13 @@
         <w:rPr>
           <w:lang w:eastAsia="it-IT"/>
         </w:rPr>
-        <w:t>There is ongoing work in the field to address these challenges and improve the performance and capabilities of top-k dominating queries and skyline queries. This includes the development of new algorithms and data structures, as well as the use of specialized hardware and distributed systems to support the processing of large and complex datasets.</w:t>
+        <w:t xml:space="preserve">There is ongoing work in the field to address these challenges and improve the performance and capabilities of top-k </w:t>
+      </w:r>
+      <w:r>
+        <w:rPr>
+          <w:lang w:eastAsia="it-IT"/>
+        </w:rPr>
+        <w:t>dominating queries and skyline queries. This includes the development of new algorithms and data structures, as well as the use of specialized hardware and distributed systems to support the processing of large and complex datasets.</w:t>
       </w:r>
     </w:p>
     <w:p>
@@ -6479,7 +6714,23 @@
         <w:tab/>
       </w:r>
       <w:r>
-        <w:t>Christos Kalyvas and Theodoros Tzouramanis. 2017. A survey of skyline query processing. arXiv preprint arXiv:1704.01788 (2017).</w:t>
+        <w:t xml:space="preserve">Christos Kalyvas and Theodoros </w:t>
+      </w:r>
+      <w:proofErr w:type="spellStart"/>
+      <w:r>
+        <w:t>Tzouramanis</w:t>
+      </w:r>
+      <w:proofErr w:type="spellEnd"/>
+      <w:r>
+        <w:t xml:space="preserve">. 2017. A survey of skyline query processing. </w:t>
+      </w:r>
+      <w:proofErr w:type="spellStart"/>
+      <w:r>
+        <w:t>arXiv</w:t>
+      </w:r>
+      <w:proofErr w:type="spellEnd"/>
+      <w:r>
+        <w:t xml:space="preserve"> preprint arXiv:1704.01788 (2017).</w:t>
       </w:r>
     </w:p>
     <w:p>
@@ -6506,7 +6757,23 @@
           <w:rStyle w:val="FirstName"/>
           <w14:ligatures w14:val="standard"/>
         </w:rPr>
-        <w:t>Hose, K., Vlachou, A. A survey of skyline processing in highly distributed environments. The VLDB Journal 21, 359–384 (2012). https://doi.org/10.1007/s00778-011-0246-6</w:t>
+        <w:t xml:space="preserve">Hose, K., </w:t>
+      </w:r>
+      <w:proofErr w:type="spellStart"/>
+      <w:r>
+        <w:rPr>
+          <w:rStyle w:val="FirstName"/>
+          <w14:ligatures w14:val="standard"/>
+        </w:rPr>
+        <w:t>Vlachou</w:t>
+      </w:r>
+      <w:proofErr w:type="spellEnd"/>
+      <w:r>
+        <w:rPr>
+          <w:rStyle w:val="FirstName"/>
+          <w14:ligatures w14:val="standard"/>
+        </w:rPr>
+        <w:t>, A. A survey of skyline processing in highly distributed environments. The VLDB Journal 21, 359–384 (2012). https://doi.org/10.1007/s00778-011-0246-6</w:t>
       </w:r>
       <w:r>
         <w:rPr>
@@ -6540,35 +6807,39 @@
           <w:rStyle w:val="FirstName"/>
           <w14:ligatures w14:val="standard"/>
         </w:rPr>
-        <w:t>Dimitris Papadias, Yufei Tao, Greg Fu, and Bernhard</w:t>
-      </w:r>
+        <w:t xml:space="preserve">Dimitris </w:t>
+      </w:r>
+      <w:proofErr w:type="spellStart"/>
       <w:r>
         <w:rPr>
           <w:rStyle w:val="FirstName"/>
           <w14:ligatures w14:val="standard"/>
         </w:rPr>
-        <w:t xml:space="preserve"> </w:t>
-      </w:r>
+        <w:t>Papadias</w:t>
+      </w:r>
+      <w:proofErr w:type="spellEnd"/>
       <w:r>
         <w:rPr>
           <w:rStyle w:val="FirstName"/>
           <w14:ligatures w14:val="standard"/>
         </w:rPr>
-        <w:t>Seeger. 2005. Progressive</w:t>
-      </w:r>
+        <w:t xml:space="preserve">, </w:t>
+      </w:r>
+      <w:proofErr w:type="spellStart"/>
       <w:r>
         <w:rPr>
           <w:rStyle w:val="FirstName"/>
           <w14:ligatures w14:val="standard"/>
         </w:rPr>
-        <w:t xml:space="preserve"> </w:t>
-      </w:r>
+        <w:t>Yufei</w:t>
+      </w:r>
+      <w:proofErr w:type="spellEnd"/>
       <w:r>
         <w:rPr>
           <w:rStyle w:val="FirstName"/>
           <w14:ligatures w14:val="standard"/>
         </w:rPr>
-        <w:t>skyline computation in</w:t>
+        <w:t xml:space="preserve"> Tao, Greg Fu, and Bernhard</w:t>
       </w:r>
       <w:r>
         <w:rPr>
@@ -6582,7 +6853,7 @@
           <w:rStyle w:val="FirstName"/>
           <w14:ligatures w14:val="standard"/>
         </w:rPr>
-        <w:t>database systems. ACM Transactions on Database</w:t>
+        <w:t>Seeger. 2005. Progressive</w:t>
       </w:r>
       <w:r>
         <w:rPr>
@@ -6596,6 +6867,34 @@
           <w:rStyle w:val="FirstName"/>
           <w14:ligatures w14:val="standard"/>
         </w:rPr>
+        <w:t>skyline computation in</w:t>
+      </w:r>
+      <w:r>
+        <w:rPr>
+          <w:rStyle w:val="FirstName"/>
+          <w14:ligatures w14:val="standard"/>
+        </w:rPr>
+        <w:t xml:space="preserve"> </w:t>
+      </w:r>
+      <w:r>
+        <w:rPr>
+          <w:rStyle w:val="FirstName"/>
+          <w14:ligatures w14:val="standard"/>
+        </w:rPr>
+        <w:t>database systems. ACM Transactions on Database</w:t>
+      </w:r>
+      <w:r>
+        <w:rPr>
+          <w:rStyle w:val="FirstName"/>
+          <w14:ligatures w14:val="standard"/>
+        </w:rPr>
+        <w:t xml:space="preserve"> </w:t>
+      </w:r>
+      <w:r>
+        <w:rPr>
+          <w:rStyle w:val="FirstName"/>
+          <w14:ligatures w14:val="standard"/>
+        </w:rPr>
         <w:t>Systems (TODS) 30, 1 (2005), 41–82</w:t>
       </w:r>
       <w:r>
@@ -6632,7 +6931,23 @@
           <w:rStyle w:val="EdFirstName"/>
           <w14:ligatures w14:val="standard"/>
         </w:rPr>
-        <w:t>D. Papadias, Y. Tao, G. Fu, and B. Seeger. Progressive Skyline Computation in Database Systems. TODS, 30(1):41–82, 2005.</w:t>
+        <w:t xml:space="preserve">D. </w:t>
+      </w:r>
+      <w:proofErr w:type="spellStart"/>
+      <w:r>
+        <w:rPr>
+          <w:rStyle w:val="EdFirstName"/>
+          <w14:ligatures w14:val="standard"/>
+        </w:rPr>
+        <w:t>Papadias</w:t>
+      </w:r>
+      <w:proofErr w:type="spellEnd"/>
+      <w:r>
+        <w:rPr>
+          <w:rStyle w:val="EdFirstName"/>
+          <w14:ligatures w14:val="standard"/>
+        </w:rPr>
+        <w:t>, Y. Tao, G. Fu, and B. Seeger. Progressive Skyline Computation in Database Systems. TODS, 30(1):41–82, 2005.</w:t>
       </w:r>
     </w:p>
     <w:p>
@@ -6657,13 +6972,15 @@
         </w:rPr>
         <w:tab/>
       </w:r>
+      <w:proofErr w:type="spellStart"/>
       <w:r>
         <w:rPr>
           <w:rStyle w:val="EdFirstName"/>
           <w14:ligatures w14:val="standard"/>
         </w:rPr>
-        <w:t>Eleftherios Tiakas, A. Papadopoulos, and Y.</w:t>
-      </w:r>
+        <w:t>Eleftherios</w:t>
+      </w:r>
+      <w:proofErr w:type="spellEnd"/>
       <w:r>
         <w:rPr>
           <w:rStyle w:val="EdFirstName"/>
@@ -6671,12 +6988,60 @@
         </w:rPr>
         <w:t xml:space="preserve"> </w:t>
       </w:r>
+      <w:proofErr w:type="spellStart"/>
       <w:r>
         <w:rPr>
           <w:rStyle w:val="EdFirstName"/>
           <w14:ligatures w14:val="standard"/>
         </w:rPr>
-        <w:t>Manolopoulos. 2015. Top-k Dominating Queries : a</w:t>
+        <w:t>Tiakas</w:t>
+      </w:r>
+      <w:proofErr w:type="spellEnd"/>
+      <w:r>
+        <w:rPr>
+          <w:rStyle w:val="EdFirstName"/>
+          <w14:ligatures w14:val="standard"/>
+        </w:rPr>
+        <w:t>, A. Papadopoulos, and Y.</w:t>
+      </w:r>
+      <w:r>
+        <w:rPr>
+          <w:rStyle w:val="EdFirstName"/>
+          <w14:ligatures w14:val="standard"/>
+        </w:rPr>
+        <w:t xml:space="preserve"> </w:t>
+      </w:r>
+      <w:proofErr w:type="spellStart"/>
+      <w:r>
+        <w:rPr>
+          <w:rStyle w:val="EdFirstName"/>
+          <w14:ligatures w14:val="standard"/>
+        </w:rPr>
+        <w:t>Manolopoulos</w:t>
+      </w:r>
+      <w:proofErr w:type="spellEnd"/>
+      <w:r>
+        <w:rPr>
+          <w:rStyle w:val="EdFirstName"/>
+          <w14:ligatures w14:val="standard"/>
+        </w:rPr>
+        <w:t xml:space="preserve">. 2015. Top-k Dominating </w:t>
+      </w:r>
+      <w:proofErr w:type="gramStart"/>
+      <w:r>
+        <w:rPr>
+          <w:rStyle w:val="EdFirstName"/>
+          <w14:ligatures w14:val="standard"/>
+        </w:rPr>
+        <w:t>Queries :</w:t>
+      </w:r>
+      <w:proofErr w:type="gramEnd"/>
+      <w:r>
+        <w:rPr>
+          <w:rStyle w:val="EdFirstName"/>
+          <w14:ligatures w14:val="standard"/>
+        </w:rPr>
+        <w:t xml:space="preserve"> a</w:t>
       </w:r>
       <w:r>
         <w:rPr>
@@ -6723,12 +7088,37 @@
         </w:rPr>
         <w:tab/>
       </w:r>
+      <w:proofErr w:type="spellStart"/>
       <w:r>
         <w:rPr>
           <w:rStyle w:val="EdFirstName"/>
           <w14:ligatures w14:val="standard"/>
         </w:rPr>
-        <w:t>Yiu, M.L., Mamoulis, N. Multi-dimensional top-k dominating queries. The VLDB Journal 18, 695–718 (2009). https://doi.org/10.1007/s00778-008-0117-y</w:t>
+        <w:t>Yiu</w:t>
+      </w:r>
+      <w:proofErr w:type="spellEnd"/>
+      <w:r>
+        <w:rPr>
+          <w:rStyle w:val="EdFirstName"/>
+          <w14:ligatures w14:val="standard"/>
+        </w:rPr>
+        <w:t xml:space="preserve">, M.L., </w:t>
+      </w:r>
+      <w:proofErr w:type="spellStart"/>
+      <w:r>
+        <w:rPr>
+          <w:rStyle w:val="EdFirstName"/>
+          <w14:ligatures w14:val="standard"/>
+        </w:rPr>
+        <w:t>Mamoulis</w:t>
+      </w:r>
+      <w:proofErr w:type="spellEnd"/>
+      <w:r>
+        <w:rPr>
+          <w:rStyle w:val="EdFirstName"/>
+          <w14:ligatures w14:val="standard"/>
+        </w:rPr>
+        <w:t>, N. Multi-dimensional top-k dominating queries. The VLDB Journal 18, 695–718 (2009). https://doi.org/10.1007/s00778-008-0117-y</w:t>
       </w:r>
     </w:p>
     <w:p>

</xml_diff>